<commit_message>
Added a few points
Check the changes I have made in the document. Marked them with yellow.
</commit_message>
<xml_diff>
--- a/documentaion of tourist app.docx
+++ b/documentaion of tourist app.docx
@@ -156,19 +156,22 @@
         </w:numPr>
       </w:pPr>
       <w:r>
-        <w:t>Gps</w:t>
-      </w:r>
-    </w:p>
-    <w:p>
-      <w:pPr>
-        <w:pStyle w:val="ListParagraph"/>
-        <w:numPr>
-          <w:ilvl w:val="0"/>
-          <w:numId w:val="2"/>
-        </w:numPr>
-      </w:pPr>
-      <w:r>
-        <w:t>Educational institute and tutions</w:t>
+        <w:t>GPS</w:t>
+      </w:r>
+    </w:p>
+    <w:p>
+      <w:pPr>
+        <w:pStyle w:val="ListParagraph"/>
+        <w:numPr>
+          <w:ilvl w:val="0"/>
+          <w:numId w:val="2"/>
+        </w:numPr>
+      </w:pPr>
+      <w:r>
+        <w:t xml:space="preserve">Educational institute and </w:t>
+      </w:r>
+      <w:r>
+        <w:t>tuitions</w:t>
       </w:r>
     </w:p>
     <w:p>
@@ -361,7 +364,13 @@
         </w:numPr>
       </w:pPr>
       <w:r>
-        <w:t>Sector markets and verka booths</w:t>
+        <w:t xml:space="preserve">Sector markets and </w:t>
+      </w:r>
+      <w:r>
+        <w:t>Verka</w:t>
+      </w:r>
+      <w:r>
+        <w:t xml:space="preserve"> booths</w:t>
       </w:r>
     </w:p>
     <w:p>
@@ -538,11 +547,6 @@
     <w:p>
       <w:pPr>
         <w:pStyle w:val="ListParagraph"/>
-      </w:pPr>
-    </w:p>
-    <w:p>
-      <w:pPr>
-        <w:pStyle w:val="ListParagraph"/>
         <w:numPr>
           <w:ilvl w:val="0"/>
           <w:numId w:val="2"/>
@@ -643,9 +647,15 @@
           <w:ilvl w:val="0"/>
           <w:numId w:val="2"/>
         </w:numPr>
-      </w:pPr>
-      <w:r>
-        <w:t>Rla</w:t>
+        <w:rPr>
+          <w:highlight w:val="yellow"/>
+        </w:rPr>
+      </w:pPr>
+      <w:r>
+        <w:rPr>
+          <w:highlight w:val="yellow"/>
+        </w:rPr>
+        <w:t>RLA(Registering &amp; Licensing Authority)</w:t>
       </w:r>
     </w:p>
     <w:p>
@@ -659,41 +669,80 @@
       <w:r>
         <w:t>E-sampark</w:t>
       </w:r>
-    </w:p>
-    <w:p>
-      <w:pPr>
-        <w:pStyle w:val="ListParagraph"/>
-        <w:numPr>
-          <w:ilvl w:val="0"/>
-          <w:numId w:val="2"/>
-        </w:numPr>
-      </w:pPr>
-      <w:r>
-        <w:t>cremation  grounds</w:t>
-      </w:r>
-    </w:p>
-    <w:p>
-      <w:pPr>
-        <w:pStyle w:val="ListParagraph"/>
-        <w:numPr>
-          <w:ilvl w:val="0"/>
-          <w:numId w:val="2"/>
-        </w:numPr>
-      </w:pPr>
-      <w:r>
-        <w:t>cremation samagri</w:t>
-      </w:r>
-    </w:p>
-    <w:p>
-      <w:pPr>
-        <w:pStyle w:val="ListParagraph"/>
-        <w:numPr>
-          <w:ilvl w:val="0"/>
-          <w:numId w:val="2"/>
-        </w:numPr>
-      </w:pPr>
-      <w:r>
-        <w:t>electricity ,water  and supply   dep info</w:t>
+      <w:r>
+        <w:t>s</w:t>
+      </w:r>
+    </w:p>
+    <w:p>
+      <w:pPr>
+        <w:pStyle w:val="ListParagraph"/>
+        <w:numPr>
+          <w:ilvl w:val="0"/>
+          <w:numId w:val="2"/>
+        </w:numPr>
+        <w:rPr>
+          <w:highlight w:val="yellow"/>
+        </w:rPr>
+      </w:pPr>
+      <w:r>
+        <w:rPr>
+          <w:highlight w:val="yellow"/>
+        </w:rPr>
+        <w:t>C</w:t>
+      </w:r>
+      <w:r>
+        <w:rPr>
+          <w:highlight w:val="yellow"/>
+        </w:rPr>
+        <w:t>remation  grounds</w:t>
+      </w:r>
+      <w:r>
+        <w:rPr>
+          <w:highlight w:val="yellow"/>
+        </w:rPr>
+        <w:t xml:space="preserve"> &amp; Samagri</w:t>
+      </w:r>
+    </w:p>
+    <w:p>
+      <w:pPr>
+        <w:pStyle w:val="ListParagraph"/>
+        <w:numPr>
+          <w:ilvl w:val="0"/>
+          <w:numId w:val="2"/>
+        </w:numPr>
+        <w:rPr>
+          <w:highlight w:val="yellow"/>
+        </w:rPr>
+      </w:pPr>
+      <w:r>
+        <w:rPr>
+          <w:highlight w:val="yellow"/>
+        </w:rPr>
+        <w:t>Creche</w:t>
+      </w:r>
+    </w:p>
+    <w:p>
+      <w:pPr>
+        <w:pStyle w:val="ListParagraph"/>
+        <w:numPr>
+          <w:ilvl w:val="0"/>
+          <w:numId w:val="2"/>
+        </w:numPr>
+      </w:pPr>
+      <w:r>
+        <w:t>E</w:t>
+      </w:r>
+      <w:r>
+        <w:t xml:space="preserve">lectricity ,water  and supply </w:t>
+      </w:r>
+      <w:r>
+        <w:t>dep</w:t>
+      </w:r>
+      <w:r>
+        <w:t>t.</w:t>
+      </w:r>
+      <w:r>
+        <w:t xml:space="preserve"> info</w:t>
       </w:r>
     </w:p>
     <w:p>
@@ -850,7 +899,10 @@
         </w:numPr>
       </w:pPr>
       <w:r>
-        <w:t>Atm &amp; bank</w:t>
+        <w:t>ATM</w:t>
+      </w:r>
+      <w:r>
+        <w:t xml:space="preserve"> &amp; bank</w:t>
       </w:r>
     </w:p>
     <w:p>
@@ -1006,20 +1058,38 @@
         </w:numPr>
       </w:pPr>
       <w:r>
+        <w:t>Brokers</w:t>
+      </w:r>
+    </w:p>
+    <w:p>
+      <w:pPr>
+        <w:pStyle w:val="ListParagraph"/>
+        <w:numPr>
+          <w:ilvl w:val="1"/>
+          <w:numId w:val="3"/>
+        </w:numPr>
+      </w:pPr>
+      <w:r>
         <w:lastRenderedPageBreak/>
-        <w:t>Brokers</w:t>
-      </w:r>
-    </w:p>
-    <w:p>
-      <w:pPr>
-        <w:pStyle w:val="ListParagraph"/>
-        <w:numPr>
-          <w:ilvl w:val="1"/>
-          <w:numId w:val="3"/>
-        </w:numPr>
-      </w:pPr>
-      <w:r>
         <w:t>Real estate agents</w:t>
+      </w:r>
+    </w:p>
+    <w:p>
+      <w:pPr>
+        <w:pStyle w:val="ListParagraph"/>
+        <w:numPr>
+          <w:ilvl w:val="1"/>
+          <w:numId w:val="3"/>
+        </w:numPr>
+        <w:rPr>
+          <w:highlight w:val="yellow"/>
+        </w:rPr>
+      </w:pPr>
+      <w:r>
+        <w:rPr>
+          <w:highlight w:val="yellow"/>
+        </w:rPr>
+        <w:t>Baby Products Shop</w:t>
       </w:r>
     </w:p>
     <w:p>

</xml_diff>

<commit_message>
Added the interface designs
Three folders have been uploaded with their names starting from HP
</commit_message>
<xml_diff>
--- a/documentaion of tourist app.docx
+++ b/documentaion of tourist app.docx
@@ -364,13 +364,7 @@
         </w:numPr>
       </w:pPr>
       <w:r>
-        <w:t xml:space="preserve">Sector markets and </w:t>
-      </w:r>
-      <w:r>
-        <w:t>Verka</w:t>
-      </w:r>
-      <w:r>
-        <w:t xml:space="preserve"> booths</w:t>
+        <w:t>Sector markets</w:t>
       </w:r>
     </w:p>
     <w:p>
@@ -528,7 +522,7 @@
         </w:numPr>
       </w:pPr>
       <w:r>
-        <w:t>Orphanages and disabled homes</w:t>
+        <w:t>CTU bus stops, time table and info(time not our responsibility)</w:t>
       </w:r>
     </w:p>
     <w:p>
@@ -541,42 +535,6 @@
       </w:pPr>
       <w:r>
         <w:lastRenderedPageBreak/>
-        <w:t>Car dealers</w:t>
-      </w:r>
-    </w:p>
-    <w:p>
-      <w:pPr>
-        <w:pStyle w:val="ListParagraph"/>
-        <w:numPr>
-          <w:ilvl w:val="0"/>
-          <w:numId w:val="2"/>
-        </w:numPr>
-      </w:pPr>
-      <w:r>
-        <w:t>Nursery for gardening</w:t>
-      </w:r>
-    </w:p>
-    <w:p>
-      <w:pPr>
-        <w:pStyle w:val="ListParagraph"/>
-        <w:numPr>
-          <w:ilvl w:val="0"/>
-          <w:numId w:val="2"/>
-        </w:numPr>
-      </w:pPr>
-      <w:r>
-        <w:t>CTU bus stops, time table and info(time not our responsibility)</w:t>
-      </w:r>
-    </w:p>
-    <w:p>
-      <w:pPr>
-        <w:pStyle w:val="ListParagraph"/>
-        <w:numPr>
-          <w:ilvl w:val="0"/>
-          <w:numId w:val="2"/>
-        </w:numPr>
-      </w:pPr>
-      <w:r>
         <w:t>Driving schools</w:t>
       </w:r>
     </w:p>
@@ -601,31 +559,7 @@
         </w:numPr>
       </w:pPr>
       <w:r>
-        <w:t>Telephone exchanges</w:t>
-      </w:r>
-    </w:p>
-    <w:p>
-      <w:pPr>
-        <w:pStyle w:val="ListParagraph"/>
-        <w:numPr>
-          <w:ilvl w:val="0"/>
-          <w:numId w:val="2"/>
-        </w:numPr>
-      </w:pPr>
-      <w:r>
         <w:t>Classification at the time of registration</w:t>
-      </w:r>
-    </w:p>
-    <w:p>
-      <w:pPr>
-        <w:pStyle w:val="ListParagraph"/>
-        <w:numPr>
-          <w:ilvl w:val="0"/>
-          <w:numId w:val="2"/>
-        </w:numPr>
-      </w:pPr>
-      <w:r>
-        <w:t>Std booths(if any)</w:t>
       </w:r>
     </w:p>
     <w:p>
@@ -752,68 +686,54 @@
           <w:ilvl w:val="0"/>
           <w:numId w:val="2"/>
         </w:numPr>
+      </w:pPr>
+      <w:r>
+        <w:t>Birth and death certificate application and info (ask me )</w:t>
+      </w:r>
+    </w:p>
+    <w:p>
+      <w:pPr>
+        <w:pStyle w:val="ListParagraph"/>
+        <w:numPr>
+          <w:ilvl w:val="0"/>
+          <w:numId w:val="2"/>
+        </w:numPr>
+      </w:pPr>
+      <w:r>
+        <w:t>grevience cells</w:t>
+      </w:r>
+    </w:p>
+    <w:p>
+      <w:pPr>
+        <w:pStyle w:val="ListParagraph"/>
+        <w:numPr>
+          <w:ilvl w:val="0"/>
+          <w:numId w:val="2"/>
+        </w:numPr>
+      </w:pPr>
+      <w:r>
+        <w:t>gov hospitals with facility and displaying he stock of  the chemist in them which give free medicine</w:t>
+      </w:r>
+    </w:p>
+    <w:p>
+      <w:pPr>
+        <w:pStyle w:val="ListParagraph"/>
+        <w:numPr>
+          <w:ilvl w:val="0"/>
+          <w:numId w:val="2"/>
+        </w:numPr>
+      </w:pPr>
+      <w:r>
+        <w:t>FM stations, Newspaper info</w:t>
+      </w:r>
+    </w:p>
+    <w:p>
+      <w:pPr>
+        <w:pStyle w:val="ListParagraph"/>
         <w:rPr>
           <w:highlight w:val="darkGreen"/>
         </w:rPr>
       </w:pPr>
-      <w:r>
-        <w:rPr>
-          <w:highlight w:val="darkGreen"/>
-        </w:rPr>
-        <w:t>Birth and death certificate application and info (ask me )</w:t>
-      </w:r>
-    </w:p>
-    <w:p>
-      <w:pPr>
-        <w:pStyle w:val="ListParagraph"/>
-        <w:numPr>
-          <w:ilvl w:val="0"/>
-          <w:numId w:val="2"/>
-        </w:numPr>
-        <w:rPr>
-          <w:highlight w:val="darkGreen"/>
-        </w:rPr>
-      </w:pPr>
-      <w:proofErr w:type="spellStart"/>
-      <w:r>
-        <w:rPr>
-          <w:highlight w:val="darkGreen"/>
-        </w:rPr>
-        <w:t>grevience</w:t>
-      </w:r>
-      <w:proofErr w:type="spellEnd"/>
-      <w:r>
-        <w:rPr>
-          <w:highlight w:val="darkGreen"/>
-        </w:rPr>
-        <w:t xml:space="preserve"> cells</w:t>
-      </w:r>
-    </w:p>
-    <w:p>
-      <w:pPr>
-        <w:pStyle w:val="ListParagraph"/>
-        <w:numPr>
-          <w:ilvl w:val="0"/>
-          <w:numId w:val="2"/>
-        </w:numPr>
-        <w:rPr>
-          <w:highlight w:val="darkGreen"/>
-        </w:rPr>
-      </w:pPr>
-      <w:proofErr w:type="spellStart"/>
-      <w:r>
-        <w:rPr>
-          <w:highlight w:val="darkGreen"/>
-        </w:rPr>
-        <w:t>gov</w:t>
-      </w:r>
-      <w:proofErr w:type="spellEnd"/>
-      <w:r>
-        <w:rPr>
-          <w:highlight w:val="darkGreen"/>
-        </w:rPr>
-        <w:t xml:space="preserve"> hospitals with facility and displaying he stock of  the chemist in them which give free medicine</w:t>
-      </w:r>
     </w:p>
     <w:p>
       <w:pPr>
@@ -1092,42 +1012,45 @@
         </w:numPr>
       </w:pPr>
       <w:r>
+        <w:t>Curtain stores</w:t>
+      </w:r>
+    </w:p>
+    <w:p>
+      <w:pPr>
+        <w:pStyle w:val="ListParagraph"/>
+        <w:numPr>
+          <w:ilvl w:val="1"/>
+          <w:numId w:val="3"/>
+        </w:numPr>
+      </w:pPr>
+      <w:r>
+        <w:t>Financial advisors</w:t>
+      </w:r>
+    </w:p>
+    <w:p>
+      <w:pPr>
+        <w:pStyle w:val="ListParagraph"/>
+        <w:numPr>
+          <w:ilvl w:val="1"/>
+          <w:numId w:val="3"/>
+        </w:numPr>
+      </w:pPr>
+      <w:r>
+        <w:t>Service centers</w:t>
+      </w:r>
+    </w:p>
+    <w:p>
+      <w:pPr>
+        <w:pStyle w:val="ListParagraph"/>
+        <w:numPr>
+          <w:ilvl w:val="1"/>
+          <w:numId w:val="3"/>
+        </w:numPr>
+      </w:pPr>
+      <w:r>
         <w:lastRenderedPageBreak/>
-        <w:t>Curtain stores</w:t>
-      </w:r>
-    </w:p>
-    <w:p>
-      <w:pPr>
-        <w:pStyle w:val="ListParagraph"/>
-        <w:numPr>
-          <w:ilvl w:val="1"/>
-          <w:numId w:val="3"/>
-        </w:numPr>
-      </w:pPr>
-      <w:r>
-        <w:t>Financial advisors</w:t>
-      </w:r>
-    </w:p>
-    <w:p>
-      <w:pPr>
-        <w:pStyle w:val="ListParagraph"/>
-        <w:numPr>
-          <w:ilvl w:val="1"/>
-          <w:numId w:val="3"/>
-        </w:numPr>
-      </w:pPr>
-      <w:r>
-        <w:t>Service centers</w:t>
-      </w:r>
-    </w:p>
-    <w:p>
-      <w:pPr>
-        <w:pStyle w:val="ListParagraph"/>
-        <w:numPr>
-          <w:ilvl w:val="1"/>
-          <w:numId w:val="3"/>
-        </w:numPr>
-      </w:pPr>
+        <w:t xml:space="preserve">Stock </w:t>
+      </w:r>
       <w:r>
         <w:t>Brokers</w:t>
       </w:r>
@@ -1151,21 +1074,61 @@
           <w:ilvl w:val="1"/>
           <w:numId w:val="3"/>
         </w:numPr>
-        <w:rPr>
-          <w:highlight w:val="yellow"/>
-        </w:rPr>
-      </w:pPr>
-      <w:r>
-        <w:rPr>
-          <w:highlight w:val="yellow"/>
-        </w:rPr>
+      </w:pPr>
+      <w:r>
         <w:t>Baby Products Shop</w:t>
       </w:r>
     </w:p>
     <w:p>
       <w:pPr>
         <w:pStyle w:val="ListParagraph"/>
-      </w:pPr>
+        <w:numPr>
+          <w:ilvl w:val="1"/>
+          <w:numId w:val="3"/>
+        </w:numPr>
+      </w:pPr>
+      <w:r>
+        <w:t>Dry Cleaners</w:t>
+      </w:r>
+      <w:r>
+        <w:t xml:space="preserve"> &amp; Dyers</w:t>
+      </w:r>
+    </w:p>
+    <w:p>
+      <w:pPr>
+        <w:pStyle w:val="ListParagraph"/>
+        <w:numPr>
+          <w:ilvl w:val="1"/>
+          <w:numId w:val="3"/>
+        </w:numPr>
+      </w:pPr>
+      <w:r>
+        <w:t>Scooter Repair</w:t>
+      </w:r>
+    </w:p>
+    <w:p>
+      <w:pPr>
+        <w:pStyle w:val="ListParagraph"/>
+        <w:numPr>
+          <w:ilvl w:val="1"/>
+          <w:numId w:val="3"/>
+        </w:numPr>
+      </w:pPr>
+      <w:r>
+        <w:t>Video Games</w:t>
+      </w:r>
+    </w:p>
+    <w:p>
+      <w:pPr>
+        <w:pStyle w:val="ListParagraph"/>
+        <w:numPr>
+          <w:ilvl w:val="1"/>
+          <w:numId w:val="3"/>
+        </w:numPr>
+      </w:pPr>
+      <w:r>
+        <w:t>Coaching Institutes</w:t>
+      </w:r>
     </w:p>
     <w:p>
       <w:pPr>
@@ -1280,28 +1243,6 @@
         <w:t>Fitness centers</w:t>
       </w:r>
     </w:p>
-    <w:p>
-      <w:pPr>
-        <w:pStyle w:val="ListParagraph"/>
-      </w:pPr>
-    </w:p>
-    <w:p>
-      <w:pPr>
-        <w:pStyle w:val="ListParagraph"/>
-      </w:pPr>
-    </w:p>
-    <w:p>
-      <w:pPr>
-        <w:pStyle w:val="ListParagraph"/>
-      </w:pPr>
-    </w:p>
-    <w:p/>
-    <w:p>
-      <w:pPr>
-        <w:pStyle w:val="ListParagraph"/>
-      </w:pPr>
-    </w:p>
-    <w:p/>
     <w:sectPr>
       <w:pgSz w:w="12240" w:h="15840"/>
       <w:pgMar w:top="1440" w:right="1440" w:bottom="1440" w:left="1440" w:header="720" w:footer="720" w:gutter="0"/>
@@ -2170,7 +2111,7 @@
 </file>
 
 <file path=customXml/itemProps1.xml><?xml version="1.0" encoding="utf-8"?>
-<ds:datastoreItem xmlns:ds="http://schemas.openxmlformats.org/officeDocument/2006/customXml" ds:itemID="{6A8AAA8C-0D35-4D49-A378-576C036F2F0C}">
+<ds:datastoreItem xmlns:ds="http://schemas.openxmlformats.org/officeDocument/2006/customXml" ds:itemID="{BDC040CA-7F53-4C54-99FA-0091C8C057D7}">
   <ds:schemaRefs>
     <ds:schemaRef ds:uri="http://schemas.openxmlformats.org/officeDocument/2006/bibliography"/>
   </ds:schemaRefs>

</xml_diff>